<commit_message>
Updated with final stories
</commit_message>
<xml_diff>
--- a/agile/sprint_documentation/AllSprints_Backlog.docx
+++ b/agile/sprint_documentation/AllSprints_Backlog.docx
@@ -265,6 +265,8 @@
         </w:rPr>
         <w:t>As a player</w:t>
       </w:r>
+      <w:bookmarkStart w:id="0" w:name="_GoBack"/>
+      <w:bookmarkEnd w:id="0"/>
     </w:p>
     <w:p>
       <w:pPr>
@@ -3615,8 +3617,6 @@
         </w:rPr>
         <w:t xml:space="preserve"> as a chess player</w:t>
       </w:r>
-      <w:bookmarkStart w:id="0" w:name="_GoBack"/>
-      <w:bookmarkEnd w:id="0"/>
     </w:p>
     <w:p>
       <w:pPr>
@@ -3684,13 +3684,13 @@
           <w:numId w:val="7"/>
         </w:numPr>
         <w:rPr>
-          <w:i/>
-          <w:color w:val="0070C0"/>
-        </w:rPr>
-      </w:pPr>
-      <w:r>
-        <w:rPr>
-          <w:i/>
+          <w:b/>
+          <w:color w:val="0070C0"/>
+        </w:rPr>
+      </w:pPr>
+      <w:r>
+        <w:rPr>
+          <w:b/>
           <w:color w:val="0070C0"/>
           <w:shd w:val="clear" w:color="auto" w:fill="FFFFFF"/>
         </w:rPr>
@@ -3701,13 +3701,13 @@
       <w:pPr>
         <w:pStyle w:val="ListParagraph"/>
         <w:rPr>
-          <w:i/>
-          <w:color w:val="0070C0"/>
-        </w:rPr>
-      </w:pPr>
-      <w:r>
-        <w:rPr>
-          <w:i/>
+          <w:b/>
+          <w:color w:val="0070C0"/>
+        </w:rPr>
+      </w:pPr>
+      <w:r>
+        <w:rPr>
+          <w:b/>
           <w:color w:val="0070C0"/>
           <w:shd w:val="clear" w:color="auto" w:fill="FFFFFF"/>
         </w:rPr>
@@ -3724,7 +3724,7 @@
       </w:pPr>
       <w:r>
         <w:rPr>
-          <w:i/>
+          <w:b/>
           <w:color w:val="0070C0"/>
           <w:shd w:val="clear" w:color="auto" w:fill="FFFFFF"/>
         </w:rPr>

</xml_diff>